<commit_message>
finished manuscript. Need to create reference list and choose reviewers (Kristen + Sonja  from RHUL)
</commit_message>
<xml_diff>
--- a/Manuscripts/Supplemental materials.docx
+++ b/Manuscripts/Supplemental materials.docx
@@ -418,110 +418,113 @@
         <w:rPr>
           <w:rFonts w:ascii="Arial" w:hAnsi="Arial" w:cs="Arial"/>
         </w:rPr>
-        <w:t>The model specifying the</w:t>
+        <w:t>The model specifying the Gamma distribution was the most parsimonious of the candidates</w:t>
       </w:r>
       <w:r>
         <w:rPr>
           <w:rFonts w:ascii="Arial" w:hAnsi="Arial" w:cs="Arial"/>
         </w:rPr>
-        <w:t xml:space="preserve"> Gamma distribution was the most parsimonious of the candidates</w:t>
-      </w:r>
+        <w:t xml:space="preserve">. </w:t>
+      </w:r>
+      <w:proofErr w:type="gramStart"/>
       <w:r>
         <w:rPr>
           <w:rFonts w:ascii="Arial" w:hAnsi="Arial" w:cs="Arial"/>
         </w:rPr>
-        <w:t xml:space="preserve">. </w:t>
+        <w:t>However</w:t>
+      </w:r>
+      <w:proofErr w:type="gramEnd"/>
+      <w:r>
+        <w:rPr>
+          <w:rFonts w:ascii="Arial" w:hAnsi="Arial" w:cs="Arial"/>
+        </w:rPr>
+        <w:t xml:space="preserve"> the model produced a singular estimate within the random effects structure.</w:t>
+      </w:r>
+      <w:r>
+        <w:rPr>
+          <w:rFonts w:ascii="Arial" w:hAnsi="Arial" w:cs="Arial"/>
+        </w:rPr>
+        <w:t xml:space="preserve"> </w:t>
+      </w:r>
+      <w:proofErr w:type="spellStart"/>
+      <w:r>
+        <w:rPr>
+          <w:rFonts w:ascii="Arial" w:hAnsi="Arial" w:cs="Arial"/>
+        </w:rPr>
+        <w:t>Singmann</w:t>
+      </w:r>
+      <w:proofErr w:type="spellEnd"/>
+      <w:r>
+        <w:rPr>
+          <w:rFonts w:ascii="Arial" w:hAnsi="Arial" w:cs="Arial"/>
+        </w:rPr>
+        <w:t xml:space="preserve"> &amp; </w:t>
+      </w:r>
+      <w:r>
+        <w:rPr>
+          <w:rFonts w:ascii="Arial" w:hAnsi="Arial" w:cs="Arial"/>
+        </w:rPr>
+        <w:t xml:space="preserve">Kellen (2019) propose that </w:t>
+      </w:r>
+      <w:r>
+        <w:rPr>
+          <w:rFonts w:ascii="Arial" w:hAnsi="Arial" w:cs="Arial"/>
+        </w:rPr>
+        <w:t xml:space="preserve">when the random </w:t>
       </w:r>
       <w:proofErr w:type="gramStart"/>
       <w:r>
         <w:rPr>
           <w:rFonts w:ascii="Arial" w:hAnsi="Arial" w:cs="Arial"/>
         </w:rPr>
-        <w:t>However</w:t>
+        <w:t>effects</w:t>
       </w:r>
       <w:proofErr w:type="gramEnd"/>
       <w:r>
         <w:rPr>
           <w:rFonts w:ascii="Arial" w:hAnsi="Arial" w:cs="Arial"/>
         </w:rPr>
-        <w:t xml:space="preserve"> the model produced a singular estimate within the random effects structure.</w:t>
+        <w:t xml:space="preserve"> structure is singular, it should be </w:t>
       </w:r>
       <w:r>
         <w:rPr>
           <w:rFonts w:ascii="Arial" w:hAnsi="Arial" w:cs="Arial"/>
         </w:rPr>
-        <w:t xml:space="preserve"> </w:t>
-      </w:r>
-      <w:proofErr w:type="spellStart"/>
+        <w:t>simplified</w:t>
+      </w:r>
       <w:r>
         <w:rPr>
           <w:rFonts w:ascii="Arial" w:hAnsi="Arial" w:cs="Arial"/>
         </w:rPr>
-        <w:t>Singmann</w:t>
-      </w:r>
-      <w:proofErr w:type="spellEnd"/>
+        <w:t xml:space="preserve"> by first removing the random correlations. With an experimental design with </w:t>
+      </w:r>
       <w:r>
         <w:rPr>
           <w:rFonts w:ascii="Arial" w:hAnsi="Arial" w:cs="Arial"/>
         </w:rPr>
-        <w:t xml:space="preserve"> &amp; </w:t>
+        <w:t xml:space="preserve">two or more factors, the random correlation parameters make up the </w:t>
       </w:r>
       <w:r>
         <w:rPr>
           <w:rFonts w:ascii="Arial" w:hAnsi="Arial" w:cs="Arial"/>
         </w:rPr>
-        <w:t xml:space="preserve">Kellen (2019) propose that </w:t>
+        <w:t xml:space="preserve">largest number of random effects within the model. This was done for the reaction time model and produce a model with no singular estimates. This final model was used to investigate the </w:t>
       </w:r>
       <w:r>
         <w:rPr>
           <w:rFonts w:ascii="Arial" w:hAnsi="Arial" w:cs="Arial"/>
         </w:rPr>
-        <w:t xml:space="preserve">when the random </w:t>
-      </w:r>
-      <w:proofErr w:type="gramStart"/>
-      <w:r>
+        <w:t>effects of radius and starting position on reaction times, and is specified below:</w:t>
+      </w:r>
+    </w:p>
+    <w:p>
+      <w:pPr>
+        <w:spacing w:line="360" w:lineRule="auto"/>
+        <w:jc w:val="both"/>
         <w:rPr>
           <w:rFonts w:ascii="Arial" w:hAnsi="Arial" w:cs="Arial"/>
         </w:rPr>
-        <w:t>effects</w:t>
-      </w:r>
-      <w:proofErr w:type="gramEnd"/>
-      <w:r>
-        <w:rPr>
-          <w:rFonts w:ascii="Arial" w:hAnsi="Arial" w:cs="Arial"/>
-        </w:rPr>
-        <w:t xml:space="preserve"> structure is singular, it should be </w:t>
-      </w:r>
-      <w:r>
-        <w:rPr>
-          <w:rFonts w:ascii="Arial" w:hAnsi="Arial" w:cs="Arial"/>
-        </w:rPr>
-        <w:t>simplified</w:t>
-      </w:r>
-      <w:r>
-        <w:rPr>
-          <w:rFonts w:ascii="Arial" w:hAnsi="Arial" w:cs="Arial"/>
-        </w:rPr>
-        <w:t xml:space="preserve"> by first removing the random correlations. With an experimental design with </w:t>
-      </w:r>
-      <w:r>
-        <w:rPr>
-          <w:rFonts w:ascii="Arial" w:hAnsi="Arial" w:cs="Arial"/>
-        </w:rPr>
-        <w:t xml:space="preserve">two or more factors, the random correlation parameters make up the </w:t>
-      </w:r>
-      <w:r>
-        <w:rPr>
-          <w:rFonts w:ascii="Arial" w:hAnsi="Arial" w:cs="Arial"/>
-        </w:rPr>
-        <w:t xml:space="preserve">largest number of random effects within the model. This was done for the reaction time model and produce a model with no singular estimates. This final model was used to investigate the </w:t>
-      </w:r>
-      <w:r>
-        <w:rPr>
-          <w:rFonts w:ascii="Arial" w:hAnsi="Arial" w:cs="Arial"/>
-        </w:rPr>
-        <w:t>effects of radius and starting position on reaction times, and is specified below:</w:t>
-      </w:r>
+      </w:pPr>
     </w:p>
     <w:p>
       <w:pPr>
@@ -2722,7 +2725,6 @@
           <w:i/>
           <w:iCs/>
         </w:rPr>
-        <w:lastRenderedPageBreak/>
         <w:t>Table S</w:t>
       </w:r>
       <w:r>
@@ -3091,14 +3093,7 @@
               <w:rFonts w:ascii="Cambria Math" w:hAnsi="Cambria Math"/>
               <w:szCs w:val="24"/>
             </w:rPr>
-            <m:t xml:space="preserve"> ~ </m:t>
-          </m:r>
-          <m:r>
-            <w:rPr>
-              <w:rFonts w:ascii="Cambria Math" w:hAnsi="Cambria Math"/>
-              <w:szCs w:val="24"/>
-            </w:rPr>
-            <m:t>Gamma</m:t>
+            <m:t xml:space="preserve"> ~ Gamma</m:t>
           </m:r>
           <m:d>
             <m:dPr>
@@ -5072,15 +5067,6 @@
         <w:spacing w:line="360" w:lineRule="auto"/>
         <w:jc w:val="both"/>
         <w:rPr>
-          <w:rFonts w:ascii="Arial" w:eastAsiaTheme="minorEastAsia" w:hAnsi="Arial" w:cs="Arial"/>
-        </w:rPr>
-      </w:pPr>
-    </w:p>
-    <w:p>
-      <w:pPr>
-        <w:spacing w:line="360" w:lineRule="auto"/>
-        <w:jc w:val="both"/>
-        <w:rPr>
           <w:rFonts w:ascii="Arial" w:hAnsi="Arial" w:cs="Arial"/>
           <w:i/>
           <w:iCs/>
@@ -5415,13 +5401,7 @@
               <w:rPr>
                 <w:bCs/>
               </w:rPr>
-              <w:t>-2667.0</w:t>
-            </w:r>
-            <w:r>
-              <w:rPr>
-                <w:bCs/>
-              </w:rPr>
-              <w:t>3</w:t>
+              <w:t>-2667.03</w:t>
             </w:r>
           </w:p>
         </w:tc>
@@ -5519,14 +5499,7 @@
               <w:rFonts w:ascii="Cambria Math" w:hAnsi="Cambria Math"/>
               <w:szCs w:val="24"/>
             </w:rPr>
-            <m:t xml:space="preserve"> ~ </m:t>
-          </m:r>
-          <m:r>
-            <w:rPr>
-              <w:rFonts w:ascii="Cambria Math" w:hAnsi="Cambria Math"/>
-              <w:szCs w:val="24"/>
-            </w:rPr>
-            <m:t>Gamma</m:t>
+            <m:t xml:space="preserve"> ~ Gamma</m:t>
           </m:r>
           <m:d>
             <m:dPr>

</xml_diff>